<commit_message>
Issue #48: Group_07_Idea.docx Updated.
</commit_message>
<xml_diff>
--- a/Documentation/Idea/Group_07_Idea.docx
+++ b/Documentation/Idea/Group_07_Idea.docx
@@ -15,6 +15,22 @@
     <w:p>
       <w:r>
         <w:t>**If a user is logged out and tries to use links to different pages in the portal, they will be redirected to the login page.</w:t>
+      </w:r>
+    </w:p>
+    <w:p>
+      <w:r>
+        <w:t xml:space="preserve">**Use </w:t>
+      </w:r>
+      <w:hyperlink r:id="rId4" w:history="1">
+        <w:r>
+          <w:rPr>
+            <w:rStyle w:val="Hyperlink"/>
+          </w:rPr>
+          <w:t>http://institutions.northsouth.edu/alumniportal/public/</w:t>
+        </w:r>
+      </w:hyperlink>
+      <w:r>
+        <w:t xml:space="preserve"> for reference</w:t>
       </w:r>
       <w:bookmarkStart w:id="0" w:name="_GoBack"/>
       <w:bookmarkEnd w:id="0"/>
@@ -450,6 +466,17 @@
     <w:semiHidden/>
     <w:unhideWhenUsed/>
   </w:style>
+  <w:style w:type="character" w:styleId="Hyperlink">
+    <w:name w:val="Hyperlink"/>
+    <w:basedOn w:val="DefaultParagraphFont"/>
+    <w:uiPriority w:val="99"/>
+    <w:unhideWhenUsed/>
+    <w:rsid w:val="004F6480"/>
+    <w:rPr>
+      <w:color w:val="0000FF"/>
+      <w:u w:val="single"/>
+    </w:rPr>
+  </w:style>
 </w:styles>
 </file>
 

</xml_diff>